<commit_message>
Working on design document
</commit_message>
<xml_diff>
--- a/Design document.docx
+++ b/Design document.docx
@@ -20,191 +20,337 @@
     </w:p>
     <w:p/>
     <w:p>
-      <w:r>
+      <w:pPr>
+        <w:rPr>
+          <w:b/>
+          <w:u w:val="single"/>
+        </w:rPr>
+      </w:pPr>
+      <w:r>
+        <w:rPr>
+          <w:b/>
+          <w:u w:val="single"/>
+        </w:rPr>
         <w:t>Mechanics</w:t>
       </w:r>
     </w:p>
     <w:p>
       <w:r>
-        <w:t xml:space="preserve">- Player Movement - </w:t>
+        <w:t>- Player m</w:t>
+      </w:r>
+      <w:r>
+        <w:t xml:space="preserve">ovement </w:t>
+      </w:r>
+      <w:r>
+        <w:t>–</w:t>
+      </w:r>
+      <w:r>
+        <w:t xml:space="preserve"> </w:t>
+      </w:r>
+      <w:r>
+        <w:t>Arrow keys</w:t>
       </w:r>
     </w:p>
     <w:p>
       <w:r>
         <w:t xml:space="preserve">- </w:t>
+      </w:r>
+      <w:r>
+        <w:t>World interaction – Using the mouse to move platforms and change to level to suit the player’s needs</w:t>
+      </w:r>
+    </w:p>
+    <w:p>
+      <w:r>
+        <w:t>-</w:t>
+      </w:r>
+      <w:r>
+        <w:t xml:space="preserve"> Moving platforms</w:t>
+      </w:r>
+    </w:p>
+    <w:p>
+      <w:pPr>
+        <w:rPr>
+          <w:b/>
+          <w:u w:val="single"/>
+        </w:rPr>
+      </w:pPr>
+      <w:r>
+        <w:rPr>
+          <w:b/>
+          <w:u w:val="single"/>
+        </w:rPr>
+        <w:t>Purpose</w:t>
+      </w:r>
+    </w:p>
+    <w:p>
+      <w:pPr>
+        <w:pStyle w:val="ListParagraph"/>
+        <w:numPr>
+          <w:ilvl w:val="0"/>
+          <w:numId w:val="1"/>
+        </w:numPr>
+        <w:rPr>
+          <w:b/>
+          <w:u w:val="single"/>
+        </w:rPr>
+      </w:pPr>
+      <w:r>
+        <w:rPr>
+          <w:b/>
+          <w:u w:val="single"/>
+        </w:rPr>
+        <w:t>Strengthen relationship between character and the player (Player experience)</w:t>
+      </w:r>
+      <w:r>
+        <w:rPr>
+          <w:b/>
+          <w:u w:val="single"/>
+        </w:rPr>
+        <w:t>.</w:t>
+      </w:r>
+    </w:p>
+    <w:p>
+      <w:pPr>
+        <w:pStyle w:val="ListParagraph"/>
+        <w:numPr>
+          <w:ilvl w:val="0"/>
+          <w:numId w:val="1"/>
+        </w:numPr>
+      </w:pPr>
+      <w:r>
+        <w:t xml:space="preserve">Gradually throughout the game the character becomes less dependent on the player </w:t>
+      </w:r>
+      <w:r>
+        <w:t>through skills</w:t>
+      </w:r>
+      <w:r>
+        <w:t>.</w:t>
+      </w:r>
+      <w:r>
+        <w:t xml:space="preserve"> (Increase challenge)</w:t>
+      </w:r>
+    </w:p>
+    <w:p>
+      <w:pPr>
+        <w:rPr>
+          <w:b/>
+          <w:u w:val="single"/>
+        </w:rPr>
+      </w:pPr>
+      <w:r>
+        <w:rPr>
+          <w:b/>
+          <w:u w:val="single"/>
+        </w:rPr>
+        <w:t>Desired emotions</w:t>
+      </w:r>
+    </w:p>
+    <w:p>
+      <w:pPr>
+        <w:rPr>
+          <w:u w:val="single"/>
+        </w:rPr>
+      </w:pPr>
+      <w:r>
+        <w:rPr>
+          <w:u w:val="single"/>
+        </w:rPr>
+        <w:t>Narrative emotions</w:t>
+      </w:r>
+    </w:p>
+    <w:p>
+      <w:r>
+        <w:t xml:space="preserve">- </w:t>
+      </w:r>
+      <w:r>
+        <w:t>Sadness</w:t>
+      </w:r>
+      <w:r>
+        <w:t xml:space="preserve"> - </w:t>
+      </w:r>
+    </w:p>
+    <w:p>
+      <w:r>
+        <w:t xml:space="preserve">- </w:t>
+      </w:r>
+      <w:r>
+        <w:t>Anger</w:t>
+      </w:r>
+      <w:r>
+        <w:t xml:space="preserve"> -</w:t>
+      </w:r>
+    </w:p>
+    <w:p>
+      <w:r>
+        <w:t>- Fear -</w:t>
+      </w:r>
+    </w:p>
+    <w:p>
+      <w:r>
+        <w:t xml:space="preserve">- </w:t>
+      </w:r>
+      <w:r>
+        <w:t>Joy</w:t>
+      </w:r>
+      <w:r>
+        <w:t xml:space="preserve"> </w:t>
+      </w:r>
+      <w:r>
+        <w:t>-</w:t>
+      </w:r>
+    </w:p>
+    <w:p>
+      <w:pPr>
+        <w:rPr>
+          <w:u w:val="single"/>
+        </w:rPr>
+      </w:pPr>
+      <w:r>
+        <w:rPr>
+          <w:u w:val="single"/>
+        </w:rPr>
+        <w:t>Gameplay</w:t>
+      </w:r>
+    </w:p>
+    <w:p>
+      <w:r>
+        <w:t xml:space="preserve">- Affection - </w:t>
+      </w:r>
+    </w:p>
+    <w:p>
+      <w:r>
+        <w:t>- Empathy -</w:t>
+      </w:r>
+    </w:p>
+    <w:p>
+      <w:r>
+        <w:t xml:space="preserve">- Fierro </w:t>
+      </w:r>
+      <w:r>
+        <w:t>-</w:t>
+      </w:r>
+    </w:p>
+    <w:p>
+      <w:r>
+        <w:t>User experience</w:t>
+      </w:r>
+    </w:p>
+    <w:p>
+      <w:r>
+        <w:t>-</w:t>
+      </w:r>
+      <w:r>
+        <w:t xml:space="preserve"> </w:t>
+      </w:r>
+    </w:p>
+    <w:p>
+      <w:r>
+        <w:t>-</w:t>
+      </w:r>
+    </w:p>
+    <w:p>
+      <w:r>
+        <w:t>-</w:t>
+      </w:r>
+    </w:p>
+    <w:p>
+      <w:r>
+        <w:t>-</w:t>
+      </w:r>
+    </w:p>
+    <w:p>
+      <w:r>
+        <w:t>Design</w:t>
+      </w:r>
+    </w:p>
+    <w:p>
+      <w:r>
+        <w:t>-</w:t>
+      </w:r>
+      <w:r>
+        <w:t xml:space="preserve"> </w:t>
+      </w:r>
+    </w:p>
+    <w:p>
+      <w:r>
+        <w:t>-</w:t>
+      </w:r>
+    </w:p>
+    <w:p>
+      <w:r>
+        <w:t>-</w:t>
+      </w:r>
+    </w:p>
+    <w:p>
+      <w:r>
+        <w:t>-</w:t>
+      </w:r>
+    </w:p>
+    <w:p>
+      <w:r>
+        <w:t>Art</w:t>
+      </w:r>
+    </w:p>
+    <w:p>
+      <w:r>
+        <w:lastRenderedPageBreak/>
+        <w:t>-</w:t>
+      </w:r>
+    </w:p>
+    <w:p>
+      <w:r>
+        <w:t>-</w:t>
+      </w:r>
+    </w:p>
+    <w:p>
+      <w:r>
+        <w:t>-</w:t>
+      </w:r>
+    </w:p>
+    <w:p>
+      <w:r>
+        <w:t>-</w:t>
+      </w:r>
+    </w:p>
+    <w:p>
+      <w:r>
+        <w:t>User interface</w:t>
+      </w:r>
+    </w:p>
+    <w:p>
+      <w:r>
+        <w:t>-</w:t>
+      </w:r>
+    </w:p>
+    <w:p>
+      <w:r>
+        <w:t>-</w:t>
+      </w:r>
+    </w:p>
+    <w:p>
+      <w:r>
+        <w:t>-</w:t>
+      </w:r>
+    </w:p>
+    <w:p>
+      <w:r>
+        <w:t>-</w:t>
+      </w:r>
+    </w:p>
+    <w:p>
+      <w:r>
+        <w:t>Research:</w:t>
+      </w:r>
+    </w:p>
+    <w:p>
+      <w:r>
+        <w:t>https://www.youtube.com/watch?v=BT9NSFWqz1g</w:t>
       </w:r>
       <w:bookmarkStart w:id="0" w:name="_GoBack"/>
       <w:bookmarkEnd w:id="0"/>
     </w:p>
-    <w:p>
-      <w:r>
-        <w:t>-</w:t>
-      </w:r>
-    </w:p>
-    <w:p>
-      <w:r>
-        <w:t>-</w:t>
-      </w:r>
-    </w:p>
-    <w:p>
-      <w:r>
-        <w:t>Desired emotions</w:t>
-      </w:r>
-    </w:p>
-    <w:p>
-      <w:r>
-        <w:t>-</w:t>
-      </w:r>
-    </w:p>
-    <w:p>
-      <w:r>
-        <w:t>-</w:t>
-      </w:r>
-    </w:p>
-    <w:p>
-      <w:r>
-        <w:t>-</w:t>
-      </w:r>
-    </w:p>
-    <w:p>
-      <w:r>
-        <w:t>-</w:t>
-      </w:r>
-    </w:p>
-    <w:p>
-      <w:r>
-        <w:t>Design</w:t>
-      </w:r>
-    </w:p>
-    <w:p>
-      <w:r>
-        <w:t>-</w:t>
-      </w:r>
-    </w:p>
-    <w:p>
-      <w:r>
-        <w:t>-</w:t>
-      </w:r>
-    </w:p>
-    <w:p>
-      <w:r>
-        <w:t>-</w:t>
-      </w:r>
-    </w:p>
-    <w:p>
-      <w:r>
-        <w:t>-</w:t>
-      </w:r>
-    </w:p>
-    <w:p>
-      <w:r>
-        <w:t>Theme</w:t>
-      </w:r>
-    </w:p>
-    <w:p>
-      <w:r>
-        <w:t>-</w:t>
-      </w:r>
-    </w:p>
-    <w:p>
-      <w:r>
-        <w:t>-</w:t>
-      </w:r>
-    </w:p>
-    <w:p>
-      <w:r>
-        <w:t>-</w:t>
-      </w:r>
-    </w:p>
-    <w:p>
-      <w:r>
-        <w:t>-</w:t>
-      </w:r>
-    </w:p>
-    <w:p>
-      <w:r>
-        <w:t>Art</w:t>
-      </w:r>
-    </w:p>
-    <w:p>
-      <w:r>
-        <w:t>-</w:t>
-      </w:r>
-    </w:p>
-    <w:p>
-      <w:r>
-        <w:t>-</w:t>
-      </w:r>
-    </w:p>
-    <w:p>
-      <w:r>
-        <w:t>-</w:t>
-      </w:r>
-    </w:p>
-    <w:p>
-      <w:r>
-        <w:t>-</w:t>
-      </w:r>
-    </w:p>
-    <w:p>
-      <w:r>
-        <w:t>User experience</w:t>
-      </w:r>
-    </w:p>
-    <w:p>
-      <w:r>
-        <w:t>-</w:t>
-      </w:r>
-    </w:p>
-    <w:p>
-      <w:r>
-        <w:t>-</w:t>
-      </w:r>
-    </w:p>
-    <w:p>
-      <w:r>
-        <w:t>-</w:t>
-      </w:r>
-    </w:p>
-    <w:p>
-      <w:r>
-        <w:lastRenderedPageBreak/>
-        <w:t>-</w:t>
-      </w:r>
-    </w:p>
-    <w:p>
-      <w:r>
-        <w:t>User interface</w:t>
-      </w:r>
-    </w:p>
-    <w:p>
-      <w:r>
-        <w:t>-</w:t>
-      </w:r>
-    </w:p>
-    <w:p>
-      <w:r>
-        <w:t>-</w:t>
-      </w:r>
-    </w:p>
-    <w:p>
-      <w:r>
-        <w:t>-</w:t>
-      </w:r>
-    </w:p>
-    <w:p>
-      <w:r>
-        <w:t>-</w:t>
-      </w:r>
-    </w:p>
-    <w:p>
-      <w:r>
-        <w:t>Research:</w:t>
-      </w:r>
-    </w:p>
-    <w:p/>
     <w:sectPr>
-      <w:headerReference w:type="default" r:id="rId6"/>
+      <w:headerReference w:type="default" r:id="rId7"/>
       <w:pgSz w:w="11906" w:h="16838"/>
       <w:pgMar w:top="1440" w:right="1440" w:bottom="1440" w:left="1440" w:header="708" w:footer="708" w:gutter="0"/>
       <w:cols w:space="708"/>
@@ -275,6 +421,126 @@
     </w:r>
   </w:p>
 </w:hdr>
+</file>
+
+<file path=word/numbering.xml><?xml version="1.0" encoding="utf-8"?>
+<w:numbering xmlns:wpc="http://schemas.microsoft.com/office/word/2010/wordprocessingCanvas" xmlns:cx="http://schemas.microsoft.com/office/drawing/2014/chartex" xmlns:mc="http://schemas.openxmlformats.org/markup-compatibility/2006" xmlns:o="urn:schemas-microsoft-com:office:office" xmlns:r="http://schemas.openxmlformats.org/officeDocument/2006/relationships" xmlns:m="http://schemas.openxmlformats.org/officeDocument/2006/math" xmlns:v="urn:schemas-microsoft-com:vml" xmlns:wp14="http://schemas.microsoft.com/office/word/2010/wordprocessingDrawing" xmlns:wp="http://schemas.openxmlformats.org/drawingml/2006/wordprocessingDrawing" xmlns:w10="urn:schemas-microsoft-com:office:word" xmlns:w="http://schemas.openxmlformats.org/wordprocessingml/2006/main" xmlns:w14="http://schemas.microsoft.com/office/word/2010/wordml" xmlns:w15="http://schemas.microsoft.com/office/word/2012/wordml" xmlns:w16se="http://schemas.microsoft.com/office/word/2015/wordml/symex" xmlns:wpg="http://schemas.microsoft.com/office/word/2010/wordprocessingGroup" xmlns:wpi="http://schemas.microsoft.com/office/word/2010/wordprocessingInk" xmlns:wne="http://schemas.microsoft.com/office/word/2006/wordml" xmlns:wps="http://schemas.microsoft.com/office/word/2010/wordprocessingShape" mc:Ignorable="w14 w15 w16se wp14">
+  <w:abstractNum w:abstractNumId="0" w15:restartNumberingAfterBreak="0">
+    <w:nsid w:val="6CA66E6D"/>
+    <w:multiLevelType w:val="hybridMultilevel"/>
+    <w:tmpl w:val="344A473E"/>
+    <w:lvl w:ilvl="0" w:tplc="DA80E606">
+      <w:numFmt w:val="bullet"/>
+      <w:lvlText w:val="-"/>
+      <w:lvlJc w:val="left"/>
+      <w:pPr>
+        <w:ind w:left="405" w:hanging="360"/>
+      </w:pPr>
+      <w:rPr>
+        <w:rFonts w:ascii="Calibri" w:eastAsiaTheme="minorHAnsi" w:hAnsi="Calibri" w:cs="Calibri" w:hint="default"/>
+      </w:rPr>
+    </w:lvl>
+    <w:lvl w:ilvl="1" w:tplc="08090003" w:tentative="1">
+      <w:start w:val="1"/>
+      <w:numFmt w:val="bullet"/>
+      <w:lvlText w:val="o"/>
+      <w:lvlJc w:val="left"/>
+      <w:pPr>
+        <w:ind w:left="1125" w:hanging="360"/>
+      </w:pPr>
+      <w:rPr>
+        <w:rFonts w:ascii="Courier New" w:hAnsi="Courier New" w:cs="Courier New" w:hint="default"/>
+      </w:rPr>
+    </w:lvl>
+    <w:lvl w:ilvl="2" w:tplc="08090005" w:tentative="1">
+      <w:start w:val="1"/>
+      <w:numFmt w:val="bullet"/>
+      <w:lvlText w:val=""/>
+      <w:lvlJc w:val="left"/>
+      <w:pPr>
+        <w:ind w:left="1845" w:hanging="360"/>
+      </w:pPr>
+      <w:rPr>
+        <w:rFonts w:ascii="Wingdings" w:hAnsi="Wingdings" w:hint="default"/>
+      </w:rPr>
+    </w:lvl>
+    <w:lvl w:ilvl="3" w:tplc="08090001" w:tentative="1">
+      <w:start w:val="1"/>
+      <w:numFmt w:val="bullet"/>
+      <w:lvlText w:val=""/>
+      <w:lvlJc w:val="left"/>
+      <w:pPr>
+        <w:ind w:left="2565" w:hanging="360"/>
+      </w:pPr>
+      <w:rPr>
+        <w:rFonts w:ascii="Symbol" w:hAnsi="Symbol" w:hint="default"/>
+      </w:rPr>
+    </w:lvl>
+    <w:lvl w:ilvl="4" w:tplc="08090003" w:tentative="1">
+      <w:start w:val="1"/>
+      <w:numFmt w:val="bullet"/>
+      <w:lvlText w:val="o"/>
+      <w:lvlJc w:val="left"/>
+      <w:pPr>
+        <w:ind w:left="3285" w:hanging="360"/>
+      </w:pPr>
+      <w:rPr>
+        <w:rFonts w:ascii="Courier New" w:hAnsi="Courier New" w:cs="Courier New" w:hint="default"/>
+      </w:rPr>
+    </w:lvl>
+    <w:lvl w:ilvl="5" w:tplc="08090005" w:tentative="1">
+      <w:start w:val="1"/>
+      <w:numFmt w:val="bullet"/>
+      <w:lvlText w:val=""/>
+      <w:lvlJc w:val="left"/>
+      <w:pPr>
+        <w:ind w:left="4005" w:hanging="360"/>
+      </w:pPr>
+      <w:rPr>
+        <w:rFonts w:ascii="Wingdings" w:hAnsi="Wingdings" w:hint="default"/>
+      </w:rPr>
+    </w:lvl>
+    <w:lvl w:ilvl="6" w:tplc="08090001" w:tentative="1">
+      <w:start w:val="1"/>
+      <w:numFmt w:val="bullet"/>
+      <w:lvlText w:val=""/>
+      <w:lvlJc w:val="left"/>
+      <w:pPr>
+        <w:ind w:left="4725" w:hanging="360"/>
+      </w:pPr>
+      <w:rPr>
+        <w:rFonts w:ascii="Symbol" w:hAnsi="Symbol" w:hint="default"/>
+      </w:rPr>
+    </w:lvl>
+    <w:lvl w:ilvl="7" w:tplc="08090003" w:tentative="1">
+      <w:start w:val="1"/>
+      <w:numFmt w:val="bullet"/>
+      <w:lvlText w:val="o"/>
+      <w:lvlJc w:val="left"/>
+      <w:pPr>
+        <w:ind w:left="5445" w:hanging="360"/>
+      </w:pPr>
+      <w:rPr>
+        <w:rFonts w:ascii="Courier New" w:hAnsi="Courier New" w:cs="Courier New" w:hint="default"/>
+      </w:rPr>
+    </w:lvl>
+    <w:lvl w:ilvl="8" w:tplc="08090005" w:tentative="1">
+      <w:start w:val="1"/>
+      <w:numFmt w:val="bullet"/>
+      <w:lvlText w:val=""/>
+      <w:lvlJc w:val="left"/>
+      <w:pPr>
+        <w:ind w:left="6165" w:hanging="360"/>
+      </w:pPr>
+      <w:rPr>
+        <w:rFonts w:ascii="Wingdings" w:hAnsi="Wingdings" w:hint="default"/>
+      </w:rPr>
+    </w:lvl>
+  </w:abstractNum>
+  <w:num w:numId="1">
+    <w:abstractNumId w:val="0"/>
+  </w:num>
+</w:numbering>
 </file>
 
 <file path=word/styles.xml><?xml version="1.0" encoding="utf-8"?>
@@ -742,6 +1008,17 @@
     <w:uiPriority w:val="99"/>
     <w:rsid w:val="003271DB"/>
   </w:style>
+  <w:style w:type="paragraph" w:styleId="ListParagraph">
+    <w:name w:val="List Paragraph"/>
+    <w:basedOn w:val="Normal"/>
+    <w:uiPriority w:val="34"/>
+    <w:qFormat/>
+    <w:rsid w:val="009C63DD"/>
+    <w:pPr>
+      <w:ind w:left="720"/>
+      <w:contextualSpacing/>
+    </w:pPr>
+  </w:style>
 </w:styles>
 </file>
 

</xml_diff>

<commit_message>
Design decuments - Brief response and Design document.
</commit_message>
<xml_diff>
--- a/Design document.docx
+++ b/Design document.docx
@@ -68,6 +68,14 @@
       </w:r>
     </w:p>
     <w:p>
+      <w:r>
+        <w:t xml:space="preserve">- </w:t>
+      </w:r>
+      <w:r>
+        <w:t>Gradually throughout the game the character becomes less dependent on the player through skills. (Increase challenge)</w:t>
+      </w:r>
+    </w:p>
+    <w:p>
       <w:pPr>
         <w:rPr>
           <w:b/>
@@ -89,45 +97,12 @@
           <w:ilvl w:val="0"/>
           <w:numId w:val="1"/>
         </w:numPr>
-        <w:rPr>
-          <w:b/>
-          <w:u w:val="single"/>
-        </w:rPr>
-      </w:pPr>
-      <w:r>
-        <w:rPr>
-          <w:b/>
-          <w:u w:val="single"/>
-        </w:rPr>
+      </w:pPr>
+      <w:r>
         <w:t>Strengthen relationship between character and the player (Player experience)</w:t>
       </w:r>
       <w:r>
-        <w:rPr>
-          <w:b/>
-          <w:u w:val="single"/>
-        </w:rPr>
         <w:t>.</w:t>
-      </w:r>
-    </w:p>
-    <w:p>
-      <w:pPr>
-        <w:pStyle w:val="ListParagraph"/>
-        <w:numPr>
-          <w:ilvl w:val="0"/>
-          <w:numId w:val="1"/>
-        </w:numPr>
-      </w:pPr>
-      <w:r>
-        <w:t xml:space="preserve">Gradually throughout the game the character becomes less dependent on the player </w:t>
-      </w:r>
-      <w:r>
-        <w:t>through skills</w:t>
-      </w:r>
-      <w:r>
-        <w:t>.</w:t>
-      </w:r>
-      <w:r>
-        <w:t xml:space="preserve"> (Increase challenge)</w:t>
       </w:r>
     </w:p>
     <w:p>
@@ -160,24 +135,14 @@
     </w:p>
     <w:p>
       <w:r>
-        <w:t xml:space="preserve">- </w:t>
-      </w:r>
-      <w:r>
-        <w:t>Sadness</w:t>
-      </w:r>
-      <w:r>
-        <w:t xml:space="preserve"> - </w:t>
-      </w:r>
-    </w:p>
-    <w:p>
-      <w:r>
-        <w:t xml:space="preserve">- </w:t>
-      </w:r>
-      <w:r>
-        <w:t>Anger</w:t>
-      </w:r>
-      <w:r>
-        <w:t xml:space="preserve"> -</w:t>
+        <w:t xml:space="preserve">- Sadness - </w:t>
+      </w:r>
+      <w:bookmarkStart w:id="0" w:name="_GoBack"/>
+      <w:bookmarkEnd w:id="0"/>
+    </w:p>
+    <w:p>
+      <w:r>
+        <w:t>- Anger -</w:t>
       </w:r>
     </w:p>
     <w:p>
@@ -187,13 +152,7 @@
     </w:p>
     <w:p>
       <w:r>
-        <w:t xml:space="preserve">- </w:t>
-      </w:r>
-      <w:r>
-        <w:t>Joy</w:t>
-      </w:r>
-      <w:r>
-        <w:t xml:space="preserve"> </w:t>
+        <w:t xml:space="preserve">- Joy </w:t>
       </w:r>
       <w:r>
         <w:t>-</w:t>
@@ -237,6 +196,31 @@
     </w:p>
     <w:p>
       <w:r>
+        <w:t xml:space="preserve">- </w:t>
+      </w:r>
+    </w:p>
+    <w:p>
+      <w:r>
+        <w:t>-</w:t>
+      </w:r>
+    </w:p>
+    <w:p>
+      <w:r>
+        <w:t>-</w:t>
+      </w:r>
+    </w:p>
+    <w:p>
+      <w:r>
+        <w:t>-</w:t>
+      </w:r>
+    </w:p>
+    <w:p>
+      <w:r>
+        <w:t>Design</w:t>
+      </w:r>
+    </w:p>
+    <w:p>
+      <w:r>
         <w:t>-</w:t>
       </w:r>
       <w:r>
@@ -260,34 +244,6 @@
     </w:p>
     <w:p>
       <w:r>
-        <w:t>Design</w:t>
-      </w:r>
-    </w:p>
-    <w:p>
-      <w:r>
-        <w:t>-</w:t>
-      </w:r>
-      <w:r>
-        <w:t xml:space="preserve"> </w:t>
-      </w:r>
-    </w:p>
-    <w:p>
-      <w:r>
-        <w:t>-</w:t>
-      </w:r>
-    </w:p>
-    <w:p>
-      <w:r>
-        <w:t>-</w:t>
-      </w:r>
-    </w:p>
-    <w:p>
-      <w:r>
-        <w:t>-</w:t>
-      </w:r>
-    </w:p>
-    <w:p>
-      <w:r>
         <w:t>Art</w:t>
       </w:r>
     </w:p>
@@ -346,8 +302,6 @@
       <w:r>
         <w:t>https://www.youtube.com/watch?v=BT9NSFWqz1g</w:t>
       </w:r>
-      <w:bookmarkStart w:id="0" w:name="_GoBack"/>
-      <w:bookmarkEnd w:id="0"/>
     </w:p>
     <w:sectPr>
       <w:headerReference w:type="default" r:id="rId7"/>

</xml_diff>